<commit_message>
figure edits and writing
</commit_message>
<xml_diff>
--- a/paper/BcAt_RNAGWAS_v2.docx
+++ b/paper/BcAt_RNAGWAS_v2.docx
@@ -139,7 +139,7 @@
           <w:sz w:val="20"/>
           <w:szCs w:val="20"/>
         </w:rPr>
-        <w:t xml:space="preserve">Previous analysis showed that the </w:t>
+        <w:t xml:space="preserve">Previous analysis showed that </w:t>
       </w:r>
       <w:proofErr w:type="gramStart"/>
       <w:r>
@@ -148,7 +148,7 @@
           <w:sz w:val="20"/>
           <w:szCs w:val="20"/>
         </w:rPr>
-        <w:t>vast majority</w:t>
+        <w:t>the vast majority of</w:t>
       </w:r>
       <w:proofErr w:type="gramEnd"/>
       <w:r>
@@ -157,18 +157,16 @@
           <w:sz w:val="20"/>
           <w:szCs w:val="20"/>
         </w:rPr>
-        <w:t xml:space="preserve"> of </w:t>
-      </w:r>
-      <w:proofErr w:type="spellStart"/>
-      <w:r>
-        <w:rPr>
-          <w:rFonts w:cstheme="minorHAnsi"/>
-          <w:sz w:val="20"/>
-          <w:szCs w:val="20"/>
-        </w:rPr>
-        <w:t>transcirpts</w:t>
-      </w:r>
-      <w:proofErr w:type="spellEnd"/>
+        <w:t xml:space="preserve"> </w:t>
+      </w:r>
+      <w:r>
+        <w:rPr>
+          <w:rFonts w:cstheme="minorHAnsi"/>
+          <w:sz w:val="20"/>
+          <w:szCs w:val="20"/>
+        </w:rPr>
+        <w:t>transcripts</w:t>
+      </w:r>
       <w:r>
         <w:rPr>
           <w:rFonts w:cstheme="minorHAnsi"/>
@@ -851,7 +849,40 @@
           <w:sz w:val="20"/>
           <w:szCs w:val="20"/>
         </w:rPr>
-        <w:t xml:space="preserve"> In total, the expression of X </w:t>
+        <w:t xml:space="preserve"> In total, </w:t>
+      </w:r>
+      <w:r>
+        <w:rPr>
+          <w:rFonts w:cstheme="minorHAnsi"/>
+          <w:sz w:val="20"/>
+          <w:szCs w:val="20"/>
+        </w:rPr>
+        <w:t xml:space="preserve">genetic variation in </w:t>
+      </w:r>
+      <w:r>
+        <w:rPr>
+          <w:rFonts w:cstheme="minorHAnsi"/>
+          <w:i/>
+          <w:sz w:val="20"/>
+          <w:szCs w:val="20"/>
+        </w:rPr>
+        <w:t xml:space="preserve">B. cinerea </w:t>
+      </w:r>
+      <w:r>
+        <w:rPr>
+          <w:rFonts w:cstheme="minorHAnsi"/>
+          <w:sz w:val="20"/>
+          <w:szCs w:val="20"/>
+        </w:rPr>
+        <w:t xml:space="preserve">appeared to significantly affect </w:t>
+      </w:r>
+      <w:r>
+        <w:rPr>
+          <w:rFonts w:cstheme="minorHAnsi"/>
+          <w:sz w:val="20"/>
+          <w:szCs w:val="20"/>
+        </w:rPr>
+        <w:t xml:space="preserve">the expression of X </w:t>
       </w:r>
       <w:r>
         <w:rPr>
@@ -885,24 +916,7 @@
           <w:sz w:val="20"/>
           <w:szCs w:val="20"/>
         </w:rPr>
-        <w:t xml:space="preserve"> genes appeared to be significantly affected by genetic variation in </w:t>
-      </w:r>
-      <w:r>
-        <w:rPr>
-          <w:rFonts w:cstheme="minorHAnsi"/>
-          <w:i/>
-          <w:sz w:val="20"/>
-          <w:szCs w:val="20"/>
-        </w:rPr>
-        <w:t>B. cinerea</w:t>
-      </w:r>
-      <w:r>
-        <w:rPr>
-          <w:rFonts w:cstheme="minorHAnsi"/>
-          <w:sz w:val="20"/>
-          <w:szCs w:val="20"/>
-        </w:rPr>
-        <w:t xml:space="preserve">. </w:t>
+        <w:t xml:space="preserve"> genes. </w:t>
       </w:r>
       <w:r>
         <w:rPr>
@@ -1282,16 +1296,15 @@
           <w:sz w:val="20"/>
           <w:szCs w:val="20"/>
         </w:rPr>
-        <w:t xml:space="preserve">on most chromosomes, except chromosome </w:t>
-      </w:r>
-      <w:commentRangeStart w:id="4"/>
-      <w:r>
-        <w:rPr>
-          <w:rFonts w:cstheme="minorHAnsi"/>
-          <w:sz w:val="20"/>
-          <w:szCs w:val="20"/>
-        </w:rPr>
-        <w:t>11, 17, and 18 (Figure X</w:t>
+        <w:t>on chromosomes 2-6, 8-10, 12-15</w:t>
+      </w:r>
+      <w:r>
+        <w:rPr>
+          <w:rFonts w:cstheme="minorHAnsi"/>
+          <w:sz w:val="20"/>
+          <w:szCs w:val="20"/>
+        </w:rPr>
+        <w:t xml:space="preserve"> (Figure X</w:t>
       </w:r>
       <w:r>
         <w:rPr>
@@ -1315,46 +1328,64 @@
           <w:sz w:val="20"/>
           <w:szCs w:val="20"/>
         </w:rPr>
+        <w:t xml:space="preserve"> These hotspots of controlling variation </w:t>
+      </w:r>
+      <w:r>
+        <w:rPr>
+          <w:rFonts w:cstheme="minorHAnsi"/>
+          <w:sz w:val="20"/>
+          <w:szCs w:val="20"/>
+        </w:rPr>
+        <w:t xml:space="preserve">may </w:t>
+      </w:r>
+      <w:r>
+        <w:rPr>
+          <w:rFonts w:cstheme="minorHAnsi"/>
+          <w:sz w:val="20"/>
+          <w:szCs w:val="20"/>
+        </w:rPr>
+        <w:t>be due to</w:t>
+      </w:r>
+      <w:r>
+        <w:rPr>
+          <w:rFonts w:cstheme="minorHAnsi"/>
+          <w:sz w:val="20"/>
+          <w:szCs w:val="20"/>
+        </w:rPr>
+        <w:t xml:space="preserve"> a mix of</w:t>
+      </w:r>
+      <w:r>
+        <w:rPr>
+          <w:rFonts w:cstheme="minorHAnsi"/>
+          <w:sz w:val="20"/>
+          <w:szCs w:val="20"/>
+        </w:rPr>
         <w:t xml:space="preserve"> </w:t>
       </w:r>
-      <w:commentRangeEnd w:id="4"/>
-      <w:r>
-        <w:rPr>
-          <w:rStyle w:val="CommentReference"/>
-        </w:rPr>
-        <w:commentReference w:id="4"/>
-      </w:r>
-      <w:r>
-        <w:rPr>
-          <w:rFonts w:cstheme="minorHAnsi"/>
-          <w:sz w:val="20"/>
-          <w:szCs w:val="20"/>
-        </w:rPr>
-        <w:t xml:space="preserve">These hotspots of controlling variation </w:t>
-      </w:r>
-      <w:r>
-        <w:rPr>
-          <w:rFonts w:cstheme="minorHAnsi"/>
-          <w:sz w:val="20"/>
-          <w:szCs w:val="20"/>
-        </w:rPr>
-        <w:t xml:space="preserve">may </w:t>
-      </w:r>
-      <w:r>
-        <w:rPr>
-          <w:rFonts w:cstheme="minorHAnsi"/>
-          <w:sz w:val="20"/>
-          <w:szCs w:val="20"/>
-        </w:rPr>
-        <w:t>be due to</w:t>
-      </w:r>
-      <w:r>
-        <w:rPr>
-          <w:rFonts w:cstheme="minorHAnsi"/>
-          <w:sz w:val="20"/>
-          <w:szCs w:val="20"/>
-        </w:rPr>
-        <w:t xml:space="preserve"> a mix of</w:t>
+      <w:r>
+        <w:rPr>
+          <w:rFonts w:cstheme="minorHAnsi"/>
+          <w:i/>
+          <w:sz w:val="20"/>
+          <w:szCs w:val="20"/>
+        </w:rPr>
+        <w:t>cis</w:t>
+      </w:r>
+      <w:r>
+        <w:rPr>
+          <w:rFonts w:cstheme="minorHAnsi"/>
+          <w:sz w:val="20"/>
+          <w:szCs w:val="20"/>
+        </w:rPr>
+        <w:t xml:space="preserve">- </w:t>
+      </w:r>
+      <w:r>
+        <w:rPr>
+          <w:rFonts w:cstheme="minorHAnsi"/>
+          <w:sz w:val="20"/>
+          <w:szCs w:val="20"/>
+        </w:rPr>
+        <w:t>and</w:t>
       </w:r>
       <w:r>
         <w:rPr>
@@ -1371,23 +1402,31 @@
           <w:sz w:val="20"/>
           <w:szCs w:val="20"/>
         </w:rPr>
-        <w:t>cis</w:t>
-      </w:r>
-      <w:r>
-        <w:rPr>
-          <w:rFonts w:cstheme="minorHAnsi"/>
-          <w:sz w:val="20"/>
-          <w:szCs w:val="20"/>
-        </w:rPr>
-        <w:t xml:space="preserve">- </w:t>
-      </w:r>
-      <w:r>
-        <w:rPr>
-          <w:rFonts w:cstheme="minorHAnsi"/>
-          <w:sz w:val="20"/>
-          <w:szCs w:val="20"/>
-        </w:rPr>
-        <w:t>and</w:t>
+        <w:t>trans</w:t>
+      </w:r>
+      <w:r>
+        <w:rPr>
+          <w:rFonts w:cstheme="minorHAnsi"/>
+          <w:sz w:val="20"/>
+          <w:szCs w:val="20"/>
+        </w:rPr>
+        <w:t>-</w:t>
+      </w:r>
+      <w:r>
+        <w:rPr>
+          <w:rFonts w:cstheme="minorHAnsi"/>
+          <w:sz w:val="20"/>
+          <w:szCs w:val="20"/>
+        </w:rPr>
+        <w:t>eQTL</w:t>
+      </w:r>
+      <w:r>
+        <w:rPr>
+          <w:rFonts w:cstheme="minorHAnsi"/>
+          <w:sz w:val="20"/>
+          <w:szCs w:val="20"/>
+        </w:rPr>
+        <w:t>.</w:t>
       </w:r>
       <w:r>
         <w:rPr>
@@ -1400,52 +1439,13 @@
       <w:r>
         <w:rPr>
           <w:rFonts w:cstheme="minorHAnsi"/>
-          <w:i/>
-          <w:sz w:val="20"/>
-          <w:szCs w:val="20"/>
-        </w:rPr>
-        <w:t>trans</w:t>
-      </w:r>
-      <w:r>
-        <w:rPr>
-          <w:rFonts w:cstheme="minorHAnsi"/>
-          <w:sz w:val="20"/>
-          <w:szCs w:val="20"/>
-        </w:rPr>
-        <w:t>-</w:t>
-      </w:r>
-      <w:r>
-        <w:rPr>
-          <w:rFonts w:cstheme="minorHAnsi"/>
-          <w:sz w:val="20"/>
-          <w:szCs w:val="20"/>
-        </w:rPr>
-        <w:t>eQTL</w:t>
-      </w:r>
-      <w:r>
-        <w:rPr>
-          <w:rFonts w:cstheme="minorHAnsi"/>
-          <w:sz w:val="20"/>
-          <w:szCs w:val="20"/>
-        </w:rPr>
-        <w:t>.</w:t>
-      </w:r>
-      <w:r>
-        <w:rPr>
-          <w:rFonts w:cstheme="minorHAnsi"/>
-          <w:sz w:val="20"/>
-          <w:szCs w:val="20"/>
-        </w:rPr>
-        <w:t xml:space="preserve"> </w:t>
-      </w:r>
-      <w:r>
-        <w:rPr>
-          <w:rFonts w:cstheme="minorHAnsi"/>
           <w:sz w:val="20"/>
           <w:szCs w:val="20"/>
         </w:rPr>
         <w:t xml:space="preserve">Genome-wide, we identified XX hotspots, from X to X per chromosome. Hotspots were defined by X to X SNPs, with an average length of X kb. </w:t>
       </w:r>
+      <w:bookmarkStart w:id="4" w:name="_GoBack"/>
+      <w:bookmarkEnd w:id="4"/>
     </w:p>
     <w:p>
       <w:pPr>
@@ -3108,8 +3108,6 @@
         </w:rPr>
         <w:t xml:space="preserve"> </w:t>
       </w:r>
-      <w:bookmarkStart w:id="7" w:name="_GoBack"/>
-      <w:bookmarkEnd w:id="7"/>
       <w:r>
         <w:rPr>
           <w:rFonts w:cstheme="minorHAnsi"/>
@@ -5472,7 +5470,7 @@
         </w:rPr>
         <w:t xml:space="preserve"> calculated linear models from the transcript data including the effects of isolate and host genotype. </w:t>
       </w:r>
-      <w:del w:id="8" w:author="N S" w:date="2018-10-30T15:57:00Z">
+      <w:del w:id="7" w:author="N S" w:date="2018-10-30T15:57:00Z">
         <w:r>
           <w:rPr>
             <w:rFonts w:cstheme="minorHAnsi"/>
@@ -5921,925 +5919,95 @@
           <w:sz w:val="20"/>
           <w:szCs w:val="20"/>
         </w:rPr>
-        <w:t>Figure X1. Manhattan</w:t>
-      </w:r>
-      <w:r>
-        <w:rPr>
-          <w:rFonts w:cstheme="minorHAnsi"/>
-          <w:sz w:val="20"/>
-          <w:szCs w:val="20"/>
-        </w:rPr>
-        <w:t>-type</w:t>
-      </w:r>
-      <w:r>
-        <w:rPr>
-          <w:rFonts w:cstheme="minorHAnsi"/>
-          <w:sz w:val="20"/>
-          <w:szCs w:val="20"/>
-        </w:rPr>
-        <w:t xml:space="preserve"> plot of GEMMA results of</w:t>
-      </w:r>
-      <w:r>
-        <w:rPr>
-          <w:rFonts w:cstheme="minorHAnsi"/>
-          <w:sz w:val="20"/>
-          <w:szCs w:val="20"/>
-        </w:rPr>
-        <w:t xml:space="preserve"> transcriptome-wide</w:t>
-      </w:r>
-      <w:r>
-        <w:rPr>
-          <w:rFonts w:cstheme="minorHAnsi"/>
-          <w:sz w:val="20"/>
-          <w:szCs w:val="20"/>
-        </w:rPr>
-        <w:t xml:space="preserve"> </w:t>
-      </w:r>
-      <w:r>
-        <w:rPr>
-          <w:rFonts w:cstheme="minorHAnsi"/>
-          <w:i/>
-          <w:sz w:val="20"/>
-          <w:szCs w:val="20"/>
-        </w:rPr>
-        <w:t>B. cinerea</w:t>
-      </w:r>
-      <w:r>
-        <w:rPr>
-          <w:rFonts w:cstheme="minorHAnsi"/>
-          <w:sz w:val="20"/>
-          <w:szCs w:val="20"/>
-        </w:rPr>
-        <w:t xml:space="preserve"> </w:t>
-      </w:r>
-      <w:r>
-        <w:rPr>
-          <w:rFonts w:cstheme="minorHAnsi"/>
-          <w:sz w:val="20"/>
-          <w:szCs w:val="20"/>
-        </w:rPr>
-        <w:t>expression phenotypes.</w:t>
+        <w:t>(For now, see figures PPT)</w:t>
       </w:r>
     </w:p>
     <w:p>
       <w:pPr>
-        <w:rPr>
-          <w:rFonts w:cstheme="minorHAnsi"/>
-          <w:sz w:val="20"/>
-          <w:szCs w:val="20"/>
-        </w:rPr>
-      </w:pPr>
-      <w:r>
-        <w:rPr>
-          <w:rFonts w:cstheme="minorHAnsi"/>
-          <w:sz w:val="20"/>
-          <w:szCs w:val="20"/>
-        </w:rPr>
-        <w:t xml:space="preserve">Manhattan-type plot of top 1 SNP per </w:t>
-      </w:r>
-      <w:r>
-        <w:rPr>
-          <w:rFonts w:cstheme="minorHAnsi"/>
-          <w:i/>
-          <w:sz w:val="20"/>
-          <w:szCs w:val="20"/>
-        </w:rPr>
-        <w:t>B. cinerea</w:t>
-      </w:r>
-      <w:r>
-        <w:rPr>
-          <w:rFonts w:cstheme="minorHAnsi"/>
-          <w:sz w:val="20"/>
-          <w:szCs w:val="20"/>
-        </w:rPr>
-        <w:t xml:space="preserve"> transcript</w:t>
-      </w:r>
-      <w:r>
-        <w:rPr>
-          <w:rFonts w:cstheme="minorHAnsi"/>
-          <w:sz w:val="20"/>
-          <w:szCs w:val="20"/>
-        </w:rPr>
-        <w:t xml:space="preserve"> on Col-0 </w:t>
-      </w:r>
-      <w:r>
-        <w:rPr>
-          <w:rFonts w:cstheme="minorHAnsi"/>
-          <w:i/>
-          <w:sz w:val="20"/>
-          <w:szCs w:val="20"/>
-        </w:rPr>
-        <w:t>A. thaliana</w:t>
-      </w:r>
-      <w:r>
-        <w:rPr>
-          <w:rFonts w:cstheme="minorHAnsi"/>
-          <w:sz w:val="20"/>
-          <w:szCs w:val="20"/>
-        </w:rPr>
-        <w:t xml:space="preserve">. Panel a is from </w:t>
-      </w:r>
-      <w:r>
-        <w:rPr>
-          <w:rFonts w:cstheme="minorHAnsi"/>
-          <w:sz w:val="20"/>
-          <w:szCs w:val="20"/>
-        </w:rPr>
-        <w:t>measured expression profiles</w:t>
-      </w:r>
-      <w:r>
-        <w:rPr>
-          <w:rFonts w:cstheme="minorHAnsi"/>
-          <w:sz w:val="20"/>
-          <w:szCs w:val="20"/>
-        </w:rPr>
-        <w:t xml:space="preserve">, panel b is from a randomized expression phenotype. </w:t>
-      </w:r>
-      <w:r>
-        <w:rPr>
-          <w:rFonts w:cstheme="minorHAnsi"/>
-          <w:sz w:val="20"/>
-          <w:szCs w:val="20"/>
-        </w:rPr>
-        <w:t>9</w:t>
-      </w:r>
-      <w:r>
-        <w:rPr>
-          <w:rFonts w:cstheme="minorHAnsi"/>
-          <w:sz w:val="20"/>
-          <w:szCs w:val="20"/>
-        </w:rPr>
-        <w:t>,</w:t>
-      </w:r>
-      <w:r>
-        <w:rPr>
-          <w:rFonts w:cstheme="minorHAnsi"/>
-          <w:sz w:val="20"/>
-          <w:szCs w:val="20"/>
-        </w:rPr>
-        <w:t xml:space="preserve">267 </w:t>
-      </w:r>
-      <w:r>
-        <w:rPr>
-          <w:rFonts w:cstheme="minorHAnsi"/>
-          <w:i/>
-          <w:sz w:val="20"/>
-          <w:szCs w:val="20"/>
-        </w:rPr>
-        <w:t>B. cinerea</w:t>
-      </w:r>
-      <w:r>
-        <w:rPr>
-          <w:rFonts w:cstheme="minorHAnsi"/>
-          <w:sz w:val="20"/>
-          <w:szCs w:val="20"/>
-        </w:rPr>
-        <w:t xml:space="preserve"> expression profiles were randomized across the 96 isolates prior to GWA analysis. We repeated this permutation five times and report the mean p-value across all permutations.</w:t>
-      </w:r>
-      <w:r>
-        <w:rPr>
-          <w:rFonts w:cstheme="minorHAnsi"/>
-          <w:sz w:val="20"/>
-          <w:szCs w:val="20"/>
-        </w:rPr>
-        <w:t xml:space="preserve"> </w:t>
-      </w:r>
-      <w:r>
-        <w:rPr>
-          <w:rFonts w:cstheme="minorHAnsi"/>
-          <w:sz w:val="20"/>
-          <w:szCs w:val="20"/>
-        </w:rPr>
-        <w:t>Random max</w:t>
-      </w:r>
-      <w:r>
-        <w:rPr>
-          <w:rFonts w:cstheme="minorHAnsi"/>
-          <w:sz w:val="20"/>
-          <w:szCs w:val="20"/>
-        </w:rPr>
-        <w:t xml:space="preserve"> from 1 permutation</w:t>
-      </w:r>
-      <w:r>
-        <w:rPr>
-          <w:rFonts w:cstheme="minorHAnsi"/>
-          <w:sz w:val="20"/>
-          <w:szCs w:val="20"/>
-        </w:rPr>
-        <w:t>: 6.81522 (p = 1.530313e-07)</w:t>
-      </w:r>
-      <w:r>
-        <w:rPr>
-          <w:rFonts w:cstheme="minorHAnsi"/>
-          <w:sz w:val="20"/>
-          <w:szCs w:val="20"/>
-        </w:rPr>
-        <w:t>.</w:t>
-      </w:r>
+        <w:spacing w:after="0" w:line="240" w:lineRule="auto"/>
+        <w:rPr>
+          <w:rFonts w:cstheme="minorHAnsi"/>
+          <w:sz w:val="20"/>
+          <w:szCs w:val="20"/>
+        </w:rPr>
+      </w:pPr>
     </w:p>
     <w:p>
       <w:pPr>
-        <w:spacing w:after="0" w:line="240" w:lineRule="auto"/>
-        <w:rPr>
-          <w:rFonts w:cstheme="minorHAnsi"/>
-          <w:sz w:val="20"/>
-          <w:szCs w:val="20"/>
-        </w:rPr>
-      </w:pPr>
-      <w:r>
-        <w:rPr>
-          <w:rFonts w:cstheme="minorHAnsi"/>
-          <w:sz w:val="20"/>
-          <w:szCs w:val="20"/>
-        </w:rPr>
-        <w:t xml:space="preserve">Figure X2. Interspecific hotspot comparison of eQTL </w:t>
-      </w:r>
-      <w:r>
-        <w:rPr>
-          <w:rFonts w:cstheme="minorHAnsi"/>
-          <w:sz w:val="20"/>
-          <w:szCs w:val="20"/>
-        </w:rPr>
-        <w:t xml:space="preserve">on </w:t>
-      </w:r>
-      <w:r>
-        <w:rPr>
-          <w:rFonts w:cstheme="minorHAnsi"/>
-          <w:i/>
-          <w:sz w:val="20"/>
-          <w:szCs w:val="20"/>
-        </w:rPr>
-        <w:t>B. cinerea</w:t>
-      </w:r>
-      <w:r>
-        <w:rPr>
-          <w:rFonts w:cstheme="minorHAnsi"/>
-          <w:sz w:val="20"/>
-          <w:szCs w:val="20"/>
-        </w:rPr>
-        <w:t xml:space="preserve"> Chromosome 1.</w:t>
+        <w:spacing w:line="480" w:lineRule="auto"/>
+        <w:rPr>
+          <w:rFonts w:cstheme="minorHAnsi"/>
+          <w:sz w:val="20"/>
+          <w:szCs w:val="20"/>
+        </w:rPr>
+      </w:pPr>
+      <w:r>
+        <w:rPr>
+          <w:rFonts w:cstheme="minorHAnsi"/>
+          <w:sz w:val="20"/>
+          <w:szCs w:val="20"/>
+        </w:rPr>
+        <w:t>REFERENCES</w:t>
       </w:r>
     </w:p>
     <w:p>
       <w:pPr>
-        <w:spacing w:after="0" w:line="240" w:lineRule="auto"/>
-        <w:rPr>
-          <w:sz w:val="20"/>
-          <w:szCs w:val="20"/>
-        </w:rPr>
-      </w:pPr>
-      <w:r>
-        <w:rPr>
-          <w:rFonts w:cstheme="minorHAnsi"/>
-          <w:sz w:val="20"/>
-          <w:szCs w:val="20"/>
-        </w:rPr>
-        <w:t>a.</w:t>
-      </w:r>
-      <w:r>
-        <w:rPr>
-          <w:rFonts w:cstheme="minorHAnsi"/>
-          <w:sz w:val="20"/>
-          <w:szCs w:val="20"/>
-        </w:rPr>
-        <w:t xml:space="preserve"> Top SNP (lowest p-value) per each of 9,267 </w:t>
-      </w:r>
-      <w:r>
-        <w:rPr>
-          <w:rFonts w:cstheme="minorHAnsi"/>
-          <w:i/>
-          <w:sz w:val="20"/>
-          <w:szCs w:val="20"/>
-        </w:rPr>
-        <w:t xml:space="preserve">B. </w:t>
-      </w:r>
-      <w:r>
-        <w:rPr>
-          <w:rFonts w:cstheme="minorHAnsi"/>
-          <w:i/>
-          <w:sz w:val="20"/>
-          <w:szCs w:val="20"/>
-        </w:rPr>
-        <w:t>cinerea</w:t>
-      </w:r>
-      <w:r>
-        <w:rPr>
-          <w:sz w:val="20"/>
-          <w:szCs w:val="20"/>
-        </w:rPr>
-        <w:t xml:space="preserve"> gene expression profiles on Col-0 A. thaliana detached leaves.</w:t>
+        <w:pStyle w:val="EndNoteBibliography"/>
+        <w:spacing w:after="0"/>
+      </w:pPr>
+      <w:r>
+        <w:rPr>
+          <w:rFonts w:cstheme="minorHAnsi"/>
+          <w:sz w:val="20"/>
+          <w:szCs w:val="20"/>
+        </w:rPr>
+        <w:fldChar w:fldCharType="begin"/>
+      </w:r>
+      <w:r>
+        <w:rPr>
+          <w:rFonts w:cstheme="minorHAnsi"/>
+          <w:sz w:val="20"/>
+          <w:szCs w:val="20"/>
+        </w:rPr>
+        <w:instrText xml:space="preserve"> ADDIN EN.REFLIST </w:instrText>
+      </w:r>
+      <w:r>
+        <w:rPr>
+          <w:rFonts w:cstheme="minorHAnsi"/>
+          <w:sz w:val="20"/>
+          <w:szCs w:val="20"/>
+        </w:rPr>
+        <w:fldChar w:fldCharType="separate"/>
+      </w:r>
+      <w:r>
+        <w:t xml:space="preserve">Atwell, S., J. Corwin, N. Soltis, A. Subedy, K. Denby and D. J. Kliebenstein (2015). "Whole genome resequencing of Botrytis cinerea isolates identifies high levels of standing diversity." </w:t>
+      </w:r>
+      <w:r>
+        <w:rPr>
+          <w:u w:val="single"/>
+        </w:rPr>
+        <w:t>Frontiers in microbiology</w:t>
+      </w:r>
+      <w:r>
+        <w:t xml:space="preserve"> </w:t>
+      </w:r>
+      <w:r>
+        <w:rPr>
+          <w:b/>
+        </w:rPr>
+        <w:t>6</w:t>
+      </w:r>
+      <w:r>
+        <w:t>: 996.</w:t>
       </w:r>
     </w:p>
     <w:p>
       <w:pPr>
-        <w:spacing w:after="0" w:line="240" w:lineRule="auto"/>
-        <w:rPr>
-          <w:rFonts w:cstheme="minorHAnsi"/>
-          <w:sz w:val="20"/>
-          <w:szCs w:val="20"/>
-        </w:rPr>
-      </w:pPr>
-      <w:r>
-        <w:rPr>
-          <w:rFonts w:cstheme="minorHAnsi"/>
-          <w:sz w:val="20"/>
-          <w:szCs w:val="20"/>
-        </w:rPr>
-        <w:t xml:space="preserve">b. </w:t>
-      </w:r>
-      <w:r>
-        <w:rPr>
-          <w:rFonts w:cstheme="minorHAnsi"/>
-          <w:sz w:val="20"/>
-          <w:szCs w:val="20"/>
-        </w:rPr>
-        <w:t xml:space="preserve">Top SNP (lowest p-value) </w:t>
-      </w:r>
-      <w:r>
-        <w:rPr>
-          <w:rFonts w:cstheme="minorHAnsi"/>
-          <w:sz w:val="20"/>
-          <w:szCs w:val="20"/>
-        </w:rPr>
-        <w:t>per each o</w:t>
-      </w:r>
-      <w:r>
-        <w:rPr>
-          <w:rFonts w:cstheme="minorHAnsi"/>
-          <w:sz w:val="20"/>
-          <w:szCs w:val="20"/>
-        </w:rPr>
-        <w:t xml:space="preserve">f 23,898 </w:t>
-      </w:r>
-      <w:r>
-        <w:rPr>
-          <w:rFonts w:cstheme="minorHAnsi"/>
-          <w:sz w:val="20"/>
-          <w:szCs w:val="20"/>
-        </w:rPr>
-        <w:t xml:space="preserve">Col-0 </w:t>
-      </w:r>
-      <w:r>
-        <w:rPr>
-          <w:rFonts w:cstheme="minorHAnsi"/>
-          <w:i/>
-          <w:sz w:val="20"/>
-          <w:szCs w:val="20"/>
-        </w:rPr>
-        <w:t>A. thaliana</w:t>
-      </w:r>
-      <w:r>
-        <w:rPr>
-          <w:rFonts w:cstheme="minorHAnsi"/>
-          <w:sz w:val="20"/>
-          <w:szCs w:val="20"/>
-        </w:rPr>
-        <w:t xml:space="preserve"> </w:t>
-      </w:r>
-      <w:r>
-        <w:rPr>
-          <w:rFonts w:cstheme="minorHAnsi"/>
-          <w:sz w:val="20"/>
-          <w:szCs w:val="20"/>
-        </w:rPr>
-        <w:t>gene expression</w:t>
-      </w:r>
-      <w:r>
-        <w:rPr>
-          <w:rFonts w:cstheme="minorHAnsi"/>
-          <w:sz w:val="20"/>
-          <w:szCs w:val="20"/>
-        </w:rPr>
-        <w:t xml:space="preserve"> profiles under </w:t>
-      </w:r>
-      <w:r>
-        <w:rPr>
-          <w:rFonts w:cstheme="minorHAnsi"/>
-          <w:i/>
-          <w:sz w:val="20"/>
-          <w:szCs w:val="20"/>
-        </w:rPr>
-        <w:t>B. cinerea</w:t>
-      </w:r>
-      <w:r>
-        <w:rPr>
-          <w:rFonts w:cstheme="minorHAnsi"/>
-          <w:sz w:val="20"/>
-          <w:szCs w:val="20"/>
-        </w:rPr>
-        <w:t xml:space="preserve"> infection.</w:t>
-      </w:r>
-    </w:p>
-    <w:p>
-      <w:pPr>
-        <w:spacing w:after="0" w:line="240" w:lineRule="auto"/>
-        <w:rPr>
-          <w:rFonts w:cstheme="minorHAnsi"/>
-          <w:sz w:val="20"/>
-          <w:szCs w:val="20"/>
-        </w:rPr>
-      </w:pPr>
-    </w:p>
-    <w:p>
-      <w:pPr>
-        <w:spacing w:after="0" w:line="240" w:lineRule="auto"/>
-        <w:rPr>
-          <w:rFonts w:cstheme="minorHAnsi"/>
-          <w:sz w:val="20"/>
-          <w:szCs w:val="20"/>
-        </w:rPr>
-      </w:pPr>
-      <w:r>
-        <w:rPr>
-          <w:rFonts w:cstheme="minorHAnsi"/>
-          <w:sz w:val="20"/>
-          <w:szCs w:val="20"/>
-        </w:rPr>
-        <w:t>Figure X</w:t>
-      </w:r>
-      <w:r>
-        <w:rPr>
-          <w:rFonts w:cstheme="minorHAnsi"/>
-          <w:sz w:val="20"/>
-          <w:szCs w:val="20"/>
-        </w:rPr>
-        <w:t>3</w:t>
-      </w:r>
-      <w:r>
-        <w:rPr>
-          <w:rFonts w:cstheme="minorHAnsi"/>
-          <w:sz w:val="20"/>
-          <w:szCs w:val="20"/>
-        </w:rPr>
-        <w:t xml:space="preserve">. </w:t>
-      </w:r>
-      <w:r>
-        <w:rPr>
-          <w:rFonts w:cstheme="minorHAnsi"/>
-          <w:sz w:val="20"/>
-          <w:szCs w:val="20"/>
-        </w:rPr>
-        <w:t>D</w:t>
-      </w:r>
-      <w:r>
-        <w:rPr>
-          <w:rFonts w:cstheme="minorHAnsi"/>
-          <w:sz w:val="20"/>
-          <w:szCs w:val="20"/>
-        </w:rPr>
-        <w:t xml:space="preserve">istance between transcript center and top SNP location for all </w:t>
-      </w:r>
-      <w:r>
-        <w:rPr>
-          <w:rFonts w:cstheme="minorHAnsi"/>
-          <w:i/>
-          <w:iCs/>
-          <w:sz w:val="20"/>
-          <w:szCs w:val="20"/>
-        </w:rPr>
-        <w:t xml:space="preserve">B. cinerea </w:t>
-      </w:r>
-      <w:r>
-        <w:rPr>
-          <w:rFonts w:cstheme="minorHAnsi"/>
-          <w:sz w:val="20"/>
-          <w:szCs w:val="20"/>
-        </w:rPr>
-        <w:t xml:space="preserve">expression profiles on Col-0 </w:t>
-      </w:r>
-      <w:r>
-        <w:rPr>
-          <w:rFonts w:cstheme="minorHAnsi"/>
-          <w:i/>
-          <w:iCs/>
-          <w:sz w:val="20"/>
-          <w:szCs w:val="20"/>
-        </w:rPr>
-        <w:t>A. thaliana</w:t>
-      </w:r>
-      <w:r>
-        <w:rPr>
-          <w:rFonts w:cstheme="minorHAnsi"/>
-          <w:sz w:val="20"/>
-          <w:szCs w:val="20"/>
-        </w:rPr>
-        <w:t>.</w:t>
-      </w:r>
-      <w:r>
-        <w:rPr>
-          <w:rFonts w:cstheme="minorHAnsi"/>
-          <w:sz w:val="20"/>
-          <w:szCs w:val="20"/>
-        </w:rPr>
-        <w:t xml:space="preserve"> Data include</w:t>
-      </w:r>
-      <w:r>
-        <w:rPr>
-          <w:rFonts w:cstheme="minorHAnsi"/>
-          <w:sz w:val="20"/>
-          <w:szCs w:val="20"/>
-        </w:rPr>
-        <w:t xml:space="preserve"> </w:t>
-      </w:r>
-      <w:r>
-        <w:rPr>
-          <w:rFonts w:cstheme="minorHAnsi"/>
-          <w:sz w:val="20"/>
-          <w:szCs w:val="20"/>
-        </w:rPr>
-        <w:t xml:space="preserve">the top </w:t>
-      </w:r>
-      <w:r>
-        <w:rPr>
-          <w:rFonts w:cstheme="minorHAnsi"/>
-          <w:sz w:val="20"/>
-          <w:szCs w:val="20"/>
-        </w:rPr>
-        <w:t>1 SNP</w:t>
-      </w:r>
-      <w:r>
-        <w:rPr>
-          <w:rFonts w:cstheme="minorHAnsi"/>
-          <w:sz w:val="20"/>
-          <w:szCs w:val="20"/>
-        </w:rPr>
-        <w:t xml:space="preserve"> </w:t>
-      </w:r>
-      <w:r>
-        <w:rPr>
-          <w:rFonts w:cstheme="minorHAnsi"/>
-          <w:sz w:val="20"/>
-          <w:szCs w:val="20"/>
-        </w:rPr>
-        <w:t xml:space="preserve">identified by GEMMA association with each transcript expression profile (lowest p-value </w:t>
-      </w:r>
-      <w:r>
-        <w:rPr>
-          <w:rFonts w:cstheme="minorHAnsi"/>
-          <w:sz w:val="20"/>
-          <w:szCs w:val="20"/>
-        </w:rPr>
-        <w:t>for</w:t>
-      </w:r>
-      <w:r>
-        <w:rPr>
-          <w:rFonts w:cstheme="minorHAnsi"/>
-          <w:sz w:val="20"/>
-          <w:szCs w:val="20"/>
-        </w:rPr>
-        <w:t xml:space="preserve"> association). Distances are in Mb, including only top SNPs on the same chromosome as the focal gene. </w:t>
-      </w:r>
-    </w:p>
-    <w:p>
-      <w:pPr>
-        <w:spacing w:after="0" w:line="240" w:lineRule="auto"/>
-        <w:rPr>
-          <w:rFonts w:cstheme="minorHAnsi"/>
-          <w:sz w:val="20"/>
-          <w:szCs w:val="20"/>
-        </w:rPr>
-      </w:pPr>
-    </w:p>
-    <w:p>
-      <w:pPr>
-        <w:spacing w:after="0" w:line="240" w:lineRule="auto"/>
-        <w:rPr>
-          <w:rFonts w:cstheme="minorHAnsi"/>
-          <w:sz w:val="20"/>
-          <w:szCs w:val="20"/>
-        </w:rPr>
-      </w:pPr>
-      <w:r>
-        <w:rPr>
-          <w:rFonts w:cstheme="minorHAnsi"/>
-          <w:sz w:val="20"/>
-          <w:szCs w:val="20"/>
-        </w:rPr>
-        <w:t>Figure X4. Cis-diagonal plot correlating</w:t>
-      </w:r>
-      <w:r>
-        <w:rPr>
-          <w:rFonts w:cstheme="minorHAnsi"/>
-          <w:sz w:val="20"/>
-          <w:szCs w:val="20"/>
-        </w:rPr>
-        <w:t xml:space="preserve"> </w:t>
-      </w:r>
-      <w:r>
-        <w:rPr>
-          <w:rFonts w:cstheme="minorHAnsi"/>
-          <w:i/>
-          <w:sz w:val="20"/>
-          <w:szCs w:val="20"/>
-        </w:rPr>
-        <w:t>B. cinerea</w:t>
-      </w:r>
-      <w:r>
-        <w:rPr>
-          <w:rFonts w:cstheme="minorHAnsi"/>
-          <w:sz w:val="20"/>
-          <w:szCs w:val="20"/>
-        </w:rPr>
-        <w:t xml:space="preserve"> gene </w:t>
-      </w:r>
-      <w:r>
-        <w:rPr>
-          <w:rFonts w:cstheme="minorHAnsi"/>
-          <w:sz w:val="20"/>
-          <w:szCs w:val="20"/>
-        </w:rPr>
-        <w:t xml:space="preserve">center </w:t>
-      </w:r>
-      <w:r>
-        <w:rPr>
-          <w:rFonts w:cstheme="minorHAnsi"/>
-          <w:sz w:val="20"/>
-          <w:szCs w:val="20"/>
-        </w:rPr>
-        <w:t xml:space="preserve">to position of top associated SNP. We retained only the SNPs with highest probability (lowest p-value) of significant effect on expression of the transcript of interest. Panel a is single top SNP per transcript, panel b is top 10 SNPs per transcript. Each point represents a single transcript from our </w:t>
-      </w:r>
-      <w:r>
-        <w:rPr>
-          <w:rFonts w:cstheme="minorHAnsi"/>
-          <w:i/>
-          <w:sz w:val="20"/>
-          <w:szCs w:val="20"/>
-        </w:rPr>
-        <w:t>B. cinerea</w:t>
-      </w:r>
-      <w:r>
-        <w:rPr>
-          <w:rFonts w:cstheme="minorHAnsi"/>
-          <w:sz w:val="20"/>
-          <w:szCs w:val="20"/>
-        </w:rPr>
-        <w:t xml:space="preserve"> expression profile, with y axis of transcript center and x axis of top SNP location. Chromosome locations are indicated as red bars along the x axis.</w:t>
-      </w:r>
-    </w:p>
-    <w:p>
-      <w:pPr>
-        <w:spacing w:after="0" w:line="240" w:lineRule="auto"/>
-        <w:rPr>
-          <w:rFonts w:cstheme="minorHAnsi"/>
-          <w:sz w:val="20"/>
-          <w:szCs w:val="20"/>
-        </w:rPr>
-      </w:pPr>
-    </w:p>
-    <w:p>
-      <w:pPr>
-        <w:spacing w:after="0" w:line="240" w:lineRule="auto"/>
-        <w:rPr>
-          <w:rFonts w:cstheme="minorHAnsi"/>
-          <w:sz w:val="20"/>
-          <w:szCs w:val="20"/>
-        </w:rPr>
-      </w:pPr>
-      <w:r>
-        <w:rPr>
-          <w:rFonts w:cstheme="minorHAnsi"/>
-          <w:sz w:val="20"/>
-          <w:szCs w:val="20"/>
-        </w:rPr>
-        <w:t>Figure X</w:t>
-      </w:r>
-      <w:r>
-        <w:rPr>
-          <w:rFonts w:cstheme="minorHAnsi"/>
-          <w:sz w:val="20"/>
-          <w:szCs w:val="20"/>
-        </w:rPr>
-        <w:t>5</w:t>
-      </w:r>
-      <w:r>
-        <w:rPr>
-          <w:rFonts w:cstheme="minorHAnsi"/>
-          <w:sz w:val="20"/>
-          <w:szCs w:val="20"/>
-        </w:rPr>
-        <w:t xml:space="preserve">. </w:t>
-      </w:r>
-      <w:r>
-        <w:rPr>
-          <w:rFonts w:cstheme="minorHAnsi"/>
-          <w:sz w:val="20"/>
-          <w:szCs w:val="20"/>
-        </w:rPr>
-        <w:t>Cis-effect analysis of the botcynic acid biosynthetic gene network.</w:t>
-      </w:r>
-    </w:p>
-    <w:p>
-      <w:pPr>
-        <w:spacing w:after="0" w:line="240" w:lineRule="auto"/>
-        <w:rPr>
-          <w:rFonts w:cstheme="minorHAnsi"/>
-          <w:sz w:val="20"/>
-          <w:szCs w:val="20"/>
-        </w:rPr>
-      </w:pPr>
-      <w:r>
-        <w:rPr>
-          <w:rFonts w:cstheme="minorHAnsi"/>
-          <w:sz w:val="20"/>
-          <w:szCs w:val="20"/>
-        </w:rPr>
-        <w:t xml:space="preserve">Panel a is </w:t>
-      </w:r>
-      <w:r>
-        <w:rPr>
-          <w:rFonts w:cstheme="minorHAnsi"/>
-          <w:sz w:val="20"/>
-          <w:szCs w:val="20"/>
-        </w:rPr>
-        <w:t xml:space="preserve">Hierarchical clustering of </w:t>
-      </w:r>
-      <w:r>
-        <w:rPr>
-          <w:rFonts w:cstheme="minorHAnsi"/>
-          <w:i/>
-          <w:iCs/>
-          <w:sz w:val="20"/>
-          <w:szCs w:val="20"/>
-        </w:rPr>
-        <w:t xml:space="preserve">B. cinerea </w:t>
-      </w:r>
-      <w:r>
-        <w:rPr>
-          <w:rFonts w:cstheme="minorHAnsi"/>
-          <w:sz w:val="20"/>
-          <w:szCs w:val="20"/>
-        </w:rPr>
-        <w:t xml:space="preserve">isolates from SNPs </w:t>
-      </w:r>
-      <w:r>
-        <w:rPr>
-          <w:rFonts w:cstheme="minorHAnsi"/>
-          <w:sz w:val="20"/>
-          <w:szCs w:val="20"/>
-        </w:rPr>
-        <w:t>with</w:t>
-      </w:r>
-      <w:r>
-        <w:rPr>
-          <w:rFonts w:cstheme="minorHAnsi"/>
-          <w:sz w:val="20"/>
-          <w:szCs w:val="20"/>
-        </w:rPr>
-        <w:t xml:space="preserve">in the botcynic acid biosynthetic gene network. Clustering was based on mean linkage (UPGMA), with correlation distance and 1000 bootstrap replications. AU p-values are reported in red, BP values in green. Edges with high AU values are considered strongly supported by the data, and clustering is drawn according to these edges with AU &gt; 95%. </w:t>
-      </w:r>
-      <w:r>
-        <w:rPr>
-          <w:rFonts w:cstheme="minorHAnsi"/>
-          <w:sz w:val="20"/>
-          <w:szCs w:val="20"/>
-        </w:rPr>
-        <w:t xml:space="preserve"> Panel b is </w:t>
-      </w:r>
-      <w:r>
-        <w:rPr>
-          <w:rFonts w:cstheme="minorHAnsi"/>
-          <w:sz w:val="20"/>
-          <w:szCs w:val="20"/>
-        </w:rPr>
-        <w:t xml:space="preserve">Violin plots of botcynic acid network-level expression within </w:t>
-      </w:r>
-      <w:r>
-        <w:rPr>
-          <w:rFonts w:cstheme="minorHAnsi"/>
-          <w:i/>
-          <w:sz w:val="20"/>
-          <w:szCs w:val="20"/>
-        </w:rPr>
-        <w:t>B. cinerea</w:t>
-      </w:r>
-      <w:r>
-        <w:rPr>
-          <w:rFonts w:cstheme="minorHAnsi"/>
-          <w:sz w:val="20"/>
-          <w:szCs w:val="20"/>
-        </w:rPr>
-        <w:t xml:space="preserve"> clusters. Isolates are clustered based membership in groups defined by hierarchical clustering </w:t>
-      </w:r>
-      <w:r>
-        <w:rPr>
-          <w:rFonts w:cstheme="minorHAnsi"/>
-          <w:sz w:val="20"/>
-          <w:szCs w:val="20"/>
-        </w:rPr>
-        <w:t xml:space="preserve">of the SNPs within the botcynic acid biosynthesis network </w:t>
-      </w:r>
-      <w:r>
-        <w:rPr>
-          <w:rFonts w:cstheme="minorHAnsi"/>
-          <w:sz w:val="20"/>
-          <w:szCs w:val="20"/>
-        </w:rPr>
-        <w:t>(Figure X5).</w:t>
-      </w:r>
-      <w:r>
-        <w:rPr>
-          <w:rFonts w:cstheme="minorHAnsi"/>
-          <w:sz w:val="20"/>
-          <w:szCs w:val="20"/>
-        </w:rPr>
-        <w:t xml:space="preserve"> Panel c is the gene models of the biosynthetic gene network, with the cluster 3 deletion indicated as a triangle.</w:t>
-      </w:r>
-    </w:p>
-    <w:p>
-      <w:pPr>
-        <w:spacing w:after="0" w:line="240" w:lineRule="auto"/>
-        <w:rPr>
-          <w:rFonts w:cstheme="minorHAnsi"/>
-          <w:sz w:val="20"/>
-          <w:szCs w:val="20"/>
-        </w:rPr>
-      </w:pPr>
-    </w:p>
-    <w:p>
-      <w:pPr>
-        <w:spacing w:after="0" w:line="240" w:lineRule="auto"/>
-        <w:rPr>
-          <w:rFonts w:cstheme="minorHAnsi"/>
-          <w:sz w:val="20"/>
-          <w:szCs w:val="20"/>
-        </w:rPr>
-      </w:pPr>
-    </w:p>
-    <w:p>
-      <w:pPr>
-        <w:spacing w:line="480" w:lineRule="auto"/>
-        <w:rPr>
-          <w:rFonts w:cstheme="minorHAnsi"/>
-          <w:sz w:val="20"/>
-          <w:szCs w:val="20"/>
-        </w:rPr>
-      </w:pPr>
-      <w:r>
-        <w:rPr>
-          <w:rFonts w:cstheme="minorHAnsi"/>
-          <w:sz w:val="20"/>
-          <w:szCs w:val="20"/>
-        </w:rPr>
-        <w:t>REFERENCES</w:t>
-      </w:r>
-    </w:p>
-    <w:p>
-      <w:pPr>
         <w:pStyle w:val="EndNoteBibliography"/>
         <w:spacing w:after="0"/>
       </w:pPr>
       <w:r>
-        <w:rPr>
-          <w:rFonts w:cstheme="minorHAnsi"/>
-          <w:sz w:val="20"/>
-          <w:szCs w:val="20"/>
-        </w:rPr>
-        <w:fldChar w:fldCharType="begin"/>
-      </w:r>
-      <w:r>
-        <w:rPr>
-          <w:rFonts w:cstheme="minorHAnsi"/>
-          <w:sz w:val="20"/>
-          <w:szCs w:val="20"/>
-        </w:rPr>
-        <w:instrText xml:space="preserve"> ADDIN EN.REFLIST </w:instrText>
-      </w:r>
-      <w:r>
-        <w:rPr>
-          <w:rFonts w:cstheme="minorHAnsi"/>
-          <w:sz w:val="20"/>
-          <w:szCs w:val="20"/>
-        </w:rPr>
-        <w:fldChar w:fldCharType="separate"/>
-      </w:r>
-      <w:r>
-        <w:t xml:space="preserve">Atwell, S., J. Corwin, N. Soltis, A. Subedy, K. Denby and D. J. Kliebenstein (2015). "Whole genome resequencing of Botrytis cinerea isolates identifies high levels of standing diversity." </w:t>
-      </w:r>
-      <w:r>
-        <w:rPr>
-          <w:u w:val="single"/>
-        </w:rPr>
-        <w:t>Frontiers in microbiology</w:t>
-      </w:r>
-      <w:r>
-        <w:t xml:space="preserve"> </w:t>
-      </w:r>
-      <w:r>
-        <w:rPr>
-          <w:b/>
-        </w:rPr>
-        <w:t>6</w:t>
-      </w:r>
-      <w:r>
-        <w:t>: 996.</w:t>
-      </w:r>
-    </w:p>
-    <w:p>
-      <w:pPr>
-        <w:pStyle w:val="EndNoteBibliography"/>
-        <w:spacing w:after="0"/>
-      </w:pPr>
-      <w:r>
+        <w:lastRenderedPageBreak/>
         <w:t xml:space="preserve">Fordyce, R., N. Soltis, C. Caseys, G. Gwinner, J. Corwin, S. Atwell, D. Copeland, J. Feusier, A. Subedy, R. Eshbaugh and D. Kliebenstein (2018). "Combining Digital Imaging and GWA Mapping to Dissect Visual Traits in Plant/Pathogen Interactions." </w:t>
       </w:r>
       <w:r>
@@ -7049,7 +6217,6 @@
           <w:sz w:val="20"/>
           <w:szCs w:val="20"/>
         </w:rPr>
-        <w:lastRenderedPageBreak/>
         <w:fldChar w:fldCharType="end"/>
       </w:r>
     </w:p>
@@ -7129,22 +6296,6 @@
       </w:r>
     </w:p>
   </w:comment>
-  <w:comment w:id="4" w:author="N S" w:date="2018-10-29T09:18:00Z" w:initials="NS">
-    <w:p>
-      <w:pPr>
-        <w:pStyle w:val="CommentText"/>
-      </w:pPr>
-      <w:r>
-        <w:rPr>
-          <w:rStyle w:val="CommentReference"/>
-        </w:rPr>
-        <w:annotationRef/>
-      </w:r>
-      <w:r>
-        <w:t xml:space="preserve"> redefine after thresholding</w:t>
-      </w:r>
-    </w:p>
-  </w:comment>
   <w:comment w:id="5" w:author="N S" w:date="2018-10-29T09:43:00Z" w:initials="NS">
     <w:p>
       <w:pPr>
@@ -7186,7 +6337,6 @@
   <w15:commentEx w15:paraId="0BBE043B" w15:done="0"/>
   <w15:commentEx w15:paraId="4B6F58CF" w15:done="0"/>
   <w15:commentEx w15:paraId="2A8917DD" w15:done="0"/>
-  <w15:commentEx w15:paraId="63C89248" w15:done="0"/>
   <w15:commentEx w15:paraId="6A4604E7" w15:done="0"/>
   <w15:commentEx w15:paraId="21E1BE91" w15:done="0"/>
 </w15:commentsEx>
@@ -7198,7 +6348,6 @@
   <w16cid:commentId w16cid:paraId="0BBE043B" w16cid:durableId="1F81BC07"/>
   <w16cid:commentId w16cid:paraId="4B6F58CF" w16cid:durableId="1F814C9E"/>
   <w16cid:commentId w16cid:paraId="2A8917DD" w16cid:durableId="1F815462"/>
-  <w16cid:commentId w16cid:paraId="63C89248" w16cid:durableId="1F814EE3"/>
   <w16cid:commentId w16cid:paraId="6A4604E7" w16cid:durableId="1F8154B7"/>
   <w16cid:commentId w16cid:paraId="21E1BE91" w16cid:durableId="1F81BD85"/>
 </w16cid:commentsIds>

</xml_diff>

<commit_message>
more plots, bc rand
</commit_message>
<xml_diff>
--- a/paper/BcAt_RNAGWAS_v2.docx
+++ b/paper/BcAt_RNAGWAS_v2.docx
@@ -11,6 +11,8 @@
           <w:szCs w:val="20"/>
         </w:rPr>
       </w:pPr>
+      <w:bookmarkStart w:id="0" w:name="_GoBack"/>
+      <w:bookmarkEnd w:id="0"/>
       <w:r>
         <w:t>RESULTS</w:t>
       </w:r>
@@ -645,7 +647,7 @@
         </w:rPr>
         <w:t xml:space="preserve">these </w:t>
       </w:r>
-      <w:commentRangeStart w:id="0"/>
+      <w:commentRangeStart w:id="1"/>
       <w:r>
         <w:rPr>
           <w:rFonts w:cstheme="minorHAnsi"/>
@@ -695,14 +697,14 @@
         </w:rPr>
         <w:t xml:space="preserve">genes </w:t>
       </w:r>
-      <w:commentRangeEnd w:id="0"/>
+      <w:commentRangeEnd w:id="1"/>
       <w:r>
         <w:rPr>
           <w:rStyle w:val="CommentReference"/>
           <w:sz w:val="20"/>
           <w:szCs w:val="20"/>
         </w:rPr>
-        <w:commentReference w:id="0"/>
+        <w:commentReference w:id="1"/>
       </w:r>
       <w:r>
         <w:rPr>
@@ -712,7 +714,7 @@
         </w:rPr>
         <w:t xml:space="preserve">and </w:t>
       </w:r>
-      <w:commentRangeStart w:id="1"/>
+      <w:commentRangeStart w:id="2"/>
       <w:r>
         <w:rPr>
           <w:rFonts w:cstheme="minorHAnsi"/>
@@ -729,12 +731,12 @@
         </w:rPr>
         <w:t xml:space="preserve"> </w:t>
       </w:r>
-      <w:commentRangeEnd w:id="1"/>
+      <w:commentRangeEnd w:id="2"/>
       <w:r>
         <w:rPr>
           <w:rStyle w:val="CommentReference"/>
         </w:rPr>
-        <w:commentReference w:id="1"/>
+        <w:commentReference w:id="2"/>
       </w:r>
       <w:r>
         <w:rPr>
@@ -827,7 +829,7 @@
         </w:rPr>
         <w:t xml:space="preserve">GEMMA estimates the significance of effects of each SNP on the focal phenotype as a </w:t>
       </w:r>
-      <w:commentRangeStart w:id="2"/>
+      <w:commentRangeStart w:id="3"/>
       <w:r>
         <w:rPr>
           <w:rFonts w:cstheme="minorHAnsi"/>
@@ -836,12 +838,12 @@
         </w:rPr>
         <w:t>p-value.</w:t>
       </w:r>
-      <w:commentRangeEnd w:id="2"/>
+      <w:commentRangeEnd w:id="3"/>
       <w:r>
         <w:rPr>
           <w:rStyle w:val="CommentReference"/>
         </w:rPr>
-        <w:commentReference w:id="2"/>
+        <w:commentReference w:id="3"/>
       </w:r>
       <w:r>
         <w:rPr>
@@ -1122,7 +1124,7 @@
           <w:sz w:val="20"/>
           <w:szCs w:val="20"/>
         </w:rPr>
-        <w:t>1</w:t>
+        <w:t>3</w:t>
       </w:r>
       <w:r>
         <w:rPr>
@@ -1274,7 +1276,7 @@
         </w:rPr>
         <w:t>The regulatory hotspots we identified are spread throughout the genome, present</w:t>
       </w:r>
-      <w:commentRangeStart w:id="3"/>
+      <w:commentRangeStart w:id="4"/>
       <w:r>
         <w:rPr>
           <w:rFonts w:cstheme="minorHAnsi"/>
@@ -1283,12 +1285,12 @@
         </w:rPr>
         <w:t xml:space="preserve"> </w:t>
       </w:r>
-      <w:commentRangeEnd w:id="3"/>
+      <w:commentRangeEnd w:id="4"/>
       <w:r>
         <w:rPr>
           <w:rStyle w:val="CommentReference"/>
         </w:rPr>
-        <w:commentReference w:id="3"/>
+        <w:commentReference w:id="4"/>
       </w:r>
       <w:r>
         <w:rPr>
@@ -1312,7 +1314,7 @@
           <w:sz w:val="20"/>
           <w:szCs w:val="20"/>
         </w:rPr>
-        <w:t>1</w:t>
+        <w:t>3</w:t>
       </w:r>
       <w:r>
         <w:rPr>
@@ -1444,8 +1446,6 @@
         </w:rPr>
         <w:t xml:space="preserve">Genome-wide, we identified XX hotspots, from X to X per chromosome. Hotspots were defined by X to X SNPs, with an average length of X kb. </w:t>
       </w:r>
-      <w:bookmarkStart w:id="4" w:name="_GoBack"/>
-      <w:bookmarkEnd w:id="4"/>
     </w:p>
     <w:p>
       <w:pPr>
@@ -1638,7 +1638,15 @@
           <w:sz w:val="20"/>
           <w:szCs w:val="20"/>
         </w:rPr>
-        <w:t>2b</w:t>
+        <w:t>4</w:t>
+      </w:r>
+      <w:r>
+        <w:rPr>
+          <w:rFonts w:cstheme="minorHAnsi"/>
+          <w:sz w:val="20"/>
+          <w:szCs w:val="20"/>
+        </w:rPr>
+        <w:t>b</w:t>
       </w:r>
       <w:r>
         <w:rPr>
@@ -1982,7 +1990,7 @@
           <w:sz w:val="20"/>
           <w:szCs w:val="20"/>
         </w:rPr>
-        <w:t>3</w:t>
+        <w:t>6</w:t>
       </w:r>
       <w:r>
         <w:rPr>
@@ -2025,25 +2033,19 @@
           <w:sz w:val="20"/>
           <w:szCs w:val="20"/>
         </w:rPr>
-        <w:t>(Figure X</w:t>
-      </w:r>
-      <w:r>
-        <w:rPr>
-          <w:rFonts w:cstheme="minorHAnsi"/>
-          <w:sz w:val="20"/>
-          <w:szCs w:val="20"/>
-        </w:rPr>
-        <w:t>3</w:t>
-      </w:r>
-      <w:r>
-        <w:rPr>
-          <w:rFonts w:cstheme="minorHAnsi"/>
-          <w:sz w:val="20"/>
-          <w:szCs w:val="20"/>
-        </w:rPr>
-        <w:t>b</w:t>
+        <w:t xml:space="preserve">(Figure </w:t>
+      </w:r>
+      <w:proofErr w:type="spellStart"/>
+      <w:r>
+        <w:rPr>
+          <w:rFonts w:cstheme="minorHAnsi"/>
+          <w:sz w:val="20"/>
+          <w:szCs w:val="20"/>
+        </w:rPr>
+        <w:t>Xb</w:t>
       </w:r>
       <w:commentRangeEnd w:id="6"/>
+      <w:proofErr w:type="spellEnd"/>
       <w:r>
         <w:rPr>
           <w:rStyle w:val="CommentReference"/>
@@ -2292,7 +2294,7 @@
           <w:sz w:val="20"/>
           <w:szCs w:val="20"/>
         </w:rPr>
-        <w:t>4</w:t>
+        <w:t>5</w:t>
       </w:r>
       <w:r>
         <w:rPr>
@@ -2350,7 +2352,23 @@
           <w:sz w:val="20"/>
           <w:szCs w:val="20"/>
         </w:rPr>
-        <w:t xml:space="preserve">-diagonal signal when comparing transcript center to top SNP hit. This pattern holds whether we examine the top 1 SNP per transcript (Figure X4), the top 10 SNPs per transcript (Figure SX1), or the top 100 (Figure SX2). </w:t>
+        <w:t>-diagonal signal when comparing transcript center to top SNP hit. This pattern holds whether we examine the top 1 SNP per transcript (Figure X</w:t>
+      </w:r>
+      <w:r>
+        <w:rPr>
+          <w:rFonts w:cstheme="minorHAnsi"/>
+          <w:sz w:val="20"/>
+          <w:szCs w:val="20"/>
+        </w:rPr>
+        <w:t>5</w:t>
+      </w:r>
+      <w:r>
+        <w:rPr>
+          <w:rFonts w:cstheme="minorHAnsi"/>
+          <w:sz w:val="20"/>
+          <w:szCs w:val="20"/>
+        </w:rPr>
+        <w:t xml:space="preserve">), the top 10 SNPs per transcript (Figure SX1), or the top 100 (Figure SX2). </w:t>
       </w:r>
     </w:p>
     <w:p>
@@ -2911,7 +2929,15 @@
           <w:sz w:val="20"/>
           <w:szCs w:val="20"/>
         </w:rPr>
-        <w:t xml:space="preserve"> (Figure X5</w:t>
+        <w:t xml:space="preserve"> (Figure X</w:t>
+      </w:r>
+      <w:r>
+        <w:rPr>
+          <w:rFonts w:cstheme="minorHAnsi"/>
+          <w:sz w:val="20"/>
+          <w:szCs w:val="20"/>
+        </w:rPr>
+        <w:t>7</w:t>
       </w:r>
       <w:r>
         <w:rPr>
@@ -3122,7 +3148,7 @@
           <w:sz w:val="20"/>
           <w:szCs w:val="20"/>
         </w:rPr>
-        <w:t>5</w:t>
+        <w:t>7</w:t>
       </w:r>
       <w:r>
         <w:rPr>
@@ -3234,7 +3260,7 @@
           <w:sz w:val="20"/>
           <w:szCs w:val="20"/>
         </w:rPr>
-        <w:t>5</w:t>
+        <w:t>7</w:t>
       </w:r>
       <w:r>
         <w:rPr>
@@ -3643,7 +3669,7 @@
           <w:sz w:val="20"/>
           <w:szCs w:val="20"/>
         </w:rPr>
-        <w:t>5</w:t>
+        <w:t>7</w:t>
       </w:r>
       <w:r>
         <w:rPr>
@@ -3699,7 +3725,7 @@
           <w:sz w:val="20"/>
           <w:szCs w:val="20"/>
         </w:rPr>
-        <w:t>5</w:t>
+        <w:t>7</w:t>
       </w:r>
       <w:r>
         <w:rPr>
@@ -6232,7 +6258,7 @@
 
 <file path=word/comments.xml><?xml version="1.0" encoding="utf-8"?>
 <w:comments xmlns:wpc="http://schemas.microsoft.com/office/word/2010/wordprocessingCanvas" xmlns:cx="http://schemas.microsoft.com/office/drawing/2014/chartex" xmlns:cx1="http://schemas.microsoft.com/office/drawing/2015/9/8/chartex" xmlns:cx2="http://schemas.microsoft.com/office/drawing/2015/10/21/chartex" xmlns:cx3="http://schemas.microsoft.com/office/drawing/2016/5/9/chartex" xmlns:cx4="http://schemas.microsoft.com/office/drawing/2016/5/10/chartex" xmlns:cx5="http://schemas.microsoft.com/office/drawing/2016/5/11/chartex" xmlns:cx6="http://schemas.microsoft.com/office/drawing/2016/5/12/chartex" xmlns:cx7="http://schemas.microsoft.com/office/drawing/2016/5/13/chartex" xmlns:cx8="http://schemas.microsoft.com/office/drawing/2016/5/14/chartex" xmlns:mc="http://schemas.openxmlformats.org/markup-compatibility/2006" xmlns:aink="http://schemas.microsoft.com/office/drawing/2016/ink" xmlns:am3d="http://schemas.microsoft.com/office/drawing/2017/model3d" xmlns:o="urn:schemas-microsoft-com:office:office" xmlns:r="http://schemas.openxmlformats.org/officeDocument/2006/relationships" xmlns:m="http://schemas.openxmlformats.org/officeDocument/2006/math" xmlns:v="urn:schemas-microsoft-com:vml" xmlns:wp14="http://schemas.microsoft.com/office/word/2010/wordprocessingDrawing" xmlns:wp="http://schemas.openxmlformats.org/drawingml/2006/wordprocessingDrawing" xmlns:w10="urn:schemas-microsoft-com:office:word" xmlns:w="http://schemas.openxmlformats.org/wordprocessingml/2006/main" xmlns:w14="http://schemas.microsoft.com/office/word/2010/wordml" xmlns:w15="http://schemas.microsoft.com/office/word/2012/wordml" xmlns:w16cid="http://schemas.microsoft.com/office/word/2016/wordml/cid" xmlns:w16se="http://schemas.microsoft.com/office/word/2015/wordml/symex" xmlns:wpg="http://schemas.microsoft.com/office/word/2010/wordprocessingGroup" xmlns:wpi="http://schemas.microsoft.com/office/word/2010/wordprocessingInk" xmlns:wne="http://schemas.microsoft.com/office/word/2006/wordml" xmlns:wps="http://schemas.microsoft.com/office/word/2010/wordprocessingShape" mc:Ignorable="w14 w15 w16se w16cid wp14">
-  <w:comment w:id="0" w:author="N S" w:date="2018-10-29T09:07:00Z" w:initials="NS">
+  <w:comment w:id="1" w:author="N S" w:date="2018-10-29T09:07:00Z" w:initials="NS">
     <w:p>
       <w:pPr>
         <w:pStyle w:val="CommentText"/>
@@ -6248,7 +6274,7 @@
       </w:r>
     </w:p>
   </w:comment>
-  <w:comment w:id="1" w:author="N S" w:date="2018-10-29T17:04:00Z" w:initials="NS">
+  <w:comment w:id="2" w:author="N S" w:date="2018-10-29T17:04:00Z" w:initials="NS">
     <w:p>
       <w:pPr>
         <w:pStyle w:val="CommentText"/>
@@ -6264,7 +6290,7 @@
       </w:r>
     </w:p>
   </w:comment>
-  <w:comment w:id="2" w:author="N S" w:date="2018-10-29T09:08:00Z" w:initials="NS">
+  <w:comment w:id="3" w:author="N S" w:date="2018-10-29T09:08:00Z" w:initials="NS">
     <w:p>
       <w:pPr>
         <w:pStyle w:val="CommentText"/>
@@ -6280,7 +6306,7 @@
       </w:r>
     </w:p>
   </w:comment>
-  <w:comment w:id="3" w:author="N S" w:date="2018-10-29T09:41:00Z" w:initials="NS">
+  <w:comment w:id="4" w:author="N S" w:date="2018-10-29T09:41:00Z" w:initials="NS">
     <w:p>
       <w:pPr>
         <w:pStyle w:val="CommentText"/>

</xml_diff>

<commit_message>
plots for lab meeting
</commit_message>
<xml_diff>
--- a/paper/BcAt_RNAGWAS_v2.docx
+++ b/paper/BcAt_RNAGWAS_v2.docx
@@ -11,8 +11,6 @@
           <w:szCs w:val="20"/>
         </w:rPr>
       </w:pPr>
-      <w:bookmarkStart w:id="0" w:name="_GoBack"/>
-      <w:bookmarkEnd w:id="0"/>
       <w:r>
         <w:t>RESULTS</w:t>
       </w:r>
@@ -647,6 +645,73 @@
         </w:rPr>
         <w:t xml:space="preserve">these </w:t>
       </w:r>
+      <w:commentRangeStart w:id="0"/>
+      <w:r>
+        <w:rPr>
+          <w:rFonts w:cstheme="minorHAnsi"/>
+          <w:sz w:val="20"/>
+          <w:szCs w:val="20"/>
+        </w:rPr>
+        <w:t>9</w:t>
+      </w:r>
+      <w:r>
+        <w:rPr>
+          <w:rFonts w:cstheme="minorHAnsi"/>
+          <w:sz w:val="20"/>
+          <w:szCs w:val="20"/>
+        </w:rPr>
+        <w:t>,</w:t>
+      </w:r>
+      <w:r>
+        <w:rPr>
+          <w:rFonts w:cstheme="minorHAnsi"/>
+          <w:sz w:val="20"/>
+          <w:szCs w:val="20"/>
+        </w:rPr>
+        <w:t>267</w:t>
+      </w:r>
+      <w:r>
+        <w:rPr>
+          <w:rFonts w:cstheme="minorHAnsi"/>
+          <w:sz w:val="20"/>
+          <w:szCs w:val="20"/>
+        </w:rPr>
+        <w:t xml:space="preserve"> </w:t>
+      </w:r>
+      <w:r>
+        <w:rPr>
+          <w:rFonts w:cstheme="minorHAnsi"/>
+          <w:i/>
+          <w:sz w:val="20"/>
+          <w:szCs w:val="20"/>
+        </w:rPr>
+        <w:t xml:space="preserve">B. cinerea </w:t>
+      </w:r>
+      <w:r>
+        <w:rPr>
+          <w:rFonts w:cstheme="minorHAnsi"/>
+          <w:sz w:val="20"/>
+          <w:szCs w:val="20"/>
+        </w:rPr>
+        <w:t xml:space="preserve">genes </w:t>
+      </w:r>
+      <w:commentRangeEnd w:id="0"/>
+      <w:r>
+        <w:rPr>
+          <w:rStyle w:val="CommentReference"/>
+          <w:sz w:val="20"/>
+          <w:szCs w:val="20"/>
+        </w:rPr>
+        <w:commentReference w:id="0"/>
+      </w:r>
+      <w:r>
+        <w:rPr>
+          <w:rFonts w:cstheme="minorHAnsi"/>
+          <w:sz w:val="20"/>
+          <w:szCs w:val="20"/>
+        </w:rPr>
+        <w:t xml:space="preserve">and </w:t>
+      </w:r>
       <w:commentRangeStart w:id="1"/>
       <w:r>
         <w:rPr>
@@ -654,23 +719,7 @@
           <w:sz w:val="20"/>
           <w:szCs w:val="20"/>
         </w:rPr>
-        <w:t>9</w:t>
-      </w:r>
-      <w:r>
-        <w:rPr>
-          <w:rFonts w:cstheme="minorHAnsi"/>
-          <w:sz w:val="20"/>
-          <w:szCs w:val="20"/>
-        </w:rPr>
-        <w:t>,</w:t>
-      </w:r>
-      <w:r>
-        <w:rPr>
-          <w:rFonts w:cstheme="minorHAnsi"/>
-          <w:sz w:val="20"/>
-          <w:szCs w:val="20"/>
-        </w:rPr>
-        <w:t>267</w:t>
+        <w:t>23,947</w:t>
       </w:r>
       <w:r>
         <w:rPr>
@@ -680,6 +729,13 @@
         </w:rPr>
         <w:t xml:space="preserve"> </w:t>
       </w:r>
+      <w:commentRangeEnd w:id="1"/>
+      <w:r>
+        <w:rPr>
+          <w:rStyle w:val="CommentReference"/>
+        </w:rPr>
+        <w:commentReference w:id="1"/>
+      </w:r>
       <w:r>
         <w:rPr>
           <w:rFonts w:cstheme="minorHAnsi"/>
@@ -687,7 +743,7 @@
           <w:sz w:val="20"/>
           <w:szCs w:val="20"/>
         </w:rPr>
-        <w:t xml:space="preserve">B. cinerea </w:t>
+        <w:t xml:space="preserve">A. thaliana </w:t>
       </w:r>
       <w:r>
         <w:rPr>
@@ -697,153 +753,95 @@
         </w:rPr>
         <w:t xml:space="preserve">genes </w:t>
       </w:r>
-      <w:commentRangeEnd w:id="1"/>
+      <w:r>
+        <w:rPr>
+          <w:rFonts w:cstheme="minorHAnsi"/>
+          <w:sz w:val="20"/>
+          <w:szCs w:val="20"/>
+        </w:rPr>
+        <w:t>to</w:t>
+      </w:r>
+      <w:r>
+        <w:rPr>
+          <w:rFonts w:cstheme="minorHAnsi"/>
+          <w:sz w:val="20"/>
+          <w:szCs w:val="20"/>
+        </w:rPr>
+        <w:t xml:space="preserve"> genome-wide SNP variation in the </w:t>
+      </w:r>
+      <w:r>
+        <w:rPr>
+          <w:rFonts w:cstheme="minorHAnsi"/>
+          <w:i/>
+          <w:sz w:val="20"/>
+          <w:szCs w:val="20"/>
+        </w:rPr>
+        <w:t>B. cinerea</w:t>
+      </w:r>
+      <w:r>
+        <w:rPr>
+          <w:rFonts w:cstheme="minorHAnsi"/>
+          <w:sz w:val="20"/>
+          <w:szCs w:val="20"/>
+        </w:rPr>
+        <w:t xml:space="preserve"> genome. </w:t>
+      </w:r>
+      <w:r>
+        <w:rPr>
+          <w:rFonts w:cstheme="minorHAnsi"/>
+          <w:sz w:val="20"/>
+          <w:szCs w:val="20"/>
+        </w:rPr>
+        <w:t>W</w:t>
+      </w:r>
+      <w:r>
+        <w:rPr>
+          <w:rFonts w:cstheme="minorHAnsi"/>
+          <w:sz w:val="20"/>
+          <w:szCs w:val="20"/>
+        </w:rPr>
+        <w:t xml:space="preserve">e performed Genome-wide Efficient Mixed Model Association (GEMMA). We first controlled for the effects of population structure within our </w:t>
+      </w:r>
+      <w:r>
+        <w:rPr>
+          <w:rFonts w:cstheme="minorHAnsi"/>
+          <w:i/>
+          <w:sz w:val="20"/>
+          <w:szCs w:val="20"/>
+        </w:rPr>
+        <w:t>B. cinerea</w:t>
+      </w:r>
+      <w:r>
+        <w:rPr>
+          <w:rFonts w:cstheme="minorHAnsi"/>
+          <w:sz w:val="20"/>
+          <w:szCs w:val="20"/>
+        </w:rPr>
+        <w:t xml:space="preserve"> isolates by calculating and including a relatedness matrix in the downstream analysis. </w:t>
+      </w:r>
+      <w:r>
+        <w:rPr>
+          <w:rFonts w:cstheme="minorHAnsi"/>
+          <w:sz w:val="20"/>
+          <w:szCs w:val="20"/>
+        </w:rPr>
+        <w:t xml:space="preserve">GEMMA estimates the significance of effects of each SNP on the focal phenotype as a </w:t>
+      </w:r>
+      <w:commentRangeStart w:id="2"/>
+      <w:r>
+        <w:rPr>
+          <w:rFonts w:cstheme="minorHAnsi"/>
+          <w:sz w:val="20"/>
+          <w:szCs w:val="20"/>
+        </w:rPr>
+        <w:t>p-value.</w:t>
+      </w:r>
+      <w:commentRangeEnd w:id="2"/>
       <w:r>
         <w:rPr>
           <w:rStyle w:val="CommentReference"/>
-          <w:sz w:val="20"/>
-          <w:szCs w:val="20"/>
-        </w:rPr>
-        <w:commentReference w:id="1"/>
-      </w:r>
-      <w:r>
-        <w:rPr>
-          <w:rFonts w:cstheme="minorHAnsi"/>
-          <w:sz w:val="20"/>
-          <w:szCs w:val="20"/>
-        </w:rPr>
-        <w:t xml:space="preserve">and </w:t>
-      </w:r>
-      <w:commentRangeStart w:id="2"/>
-      <w:r>
-        <w:rPr>
-          <w:rFonts w:cstheme="minorHAnsi"/>
-          <w:sz w:val="20"/>
-          <w:szCs w:val="20"/>
-        </w:rPr>
-        <w:t>23,947</w:t>
-      </w:r>
-      <w:r>
-        <w:rPr>
-          <w:rFonts w:cstheme="minorHAnsi"/>
-          <w:sz w:val="20"/>
-          <w:szCs w:val="20"/>
-        </w:rPr>
-        <w:t xml:space="preserve"> </w:t>
-      </w:r>
-      <w:commentRangeEnd w:id="2"/>
-      <w:r>
-        <w:rPr>
-          <w:rStyle w:val="CommentReference"/>
         </w:rPr>
         <w:commentReference w:id="2"/>
-      </w:r>
-      <w:r>
-        <w:rPr>
-          <w:rFonts w:cstheme="minorHAnsi"/>
-          <w:i/>
-          <w:sz w:val="20"/>
-          <w:szCs w:val="20"/>
-        </w:rPr>
-        <w:t xml:space="preserve">A. thaliana </w:t>
-      </w:r>
-      <w:r>
-        <w:rPr>
-          <w:rFonts w:cstheme="minorHAnsi"/>
-          <w:sz w:val="20"/>
-          <w:szCs w:val="20"/>
-        </w:rPr>
-        <w:t xml:space="preserve">genes </w:t>
-      </w:r>
-      <w:r>
-        <w:rPr>
-          <w:rFonts w:cstheme="minorHAnsi"/>
-          <w:sz w:val="20"/>
-          <w:szCs w:val="20"/>
-        </w:rPr>
-        <w:t>to</w:t>
-      </w:r>
-      <w:r>
-        <w:rPr>
-          <w:rFonts w:cstheme="minorHAnsi"/>
-          <w:sz w:val="20"/>
-          <w:szCs w:val="20"/>
-        </w:rPr>
-        <w:t xml:space="preserve"> genome-wide SNP variation in the </w:t>
-      </w:r>
-      <w:r>
-        <w:rPr>
-          <w:rFonts w:cstheme="minorHAnsi"/>
-          <w:i/>
-          <w:sz w:val="20"/>
-          <w:szCs w:val="20"/>
-        </w:rPr>
-        <w:t>B. cinerea</w:t>
-      </w:r>
-      <w:r>
-        <w:rPr>
-          <w:rFonts w:cstheme="minorHAnsi"/>
-          <w:sz w:val="20"/>
-          <w:szCs w:val="20"/>
-        </w:rPr>
-        <w:t xml:space="preserve"> genome. </w:t>
-      </w:r>
-      <w:r>
-        <w:rPr>
-          <w:rFonts w:cstheme="minorHAnsi"/>
-          <w:sz w:val="20"/>
-          <w:szCs w:val="20"/>
-        </w:rPr>
-        <w:t>W</w:t>
-      </w:r>
-      <w:r>
-        <w:rPr>
-          <w:rFonts w:cstheme="minorHAnsi"/>
-          <w:sz w:val="20"/>
-          <w:szCs w:val="20"/>
-        </w:rPr>
-        <w:t xml:space="preserve">e performed Genome-wide Efficient Mixed Model Association (GEMMA). We first controlled for the effects of population structure within our </w:t>
-      </w:r>
-      <w:r>
-        <w:rPr>
-          <w:rFonts w:cstheme="minorHAnsi"/>
-          <w:i/>
-          <w:sz w:val="20"/>
-          <w:szCs w:val="20"/>
-        </w:rPr>
-        <w:t>B. cinerea</w:t>
-      </w:r>
-      <w:r>
-        <w:rPr>
-          <w:rFonts w:cstheme="minorHAnsi"/>
-          <w:sz w:val="20"/>
-          <w:szCs w:val="20"/>
-        </w:rPr>
-        <w:t xml:space="preserve"> isolates by calculating and including a relatedness matrix in the downstream analysis. </w:t>
-      </w:r>
-      <w:r>
-        <w:rPr>
-          <w:rFonts w:cstheme="minorHAnsi"/>
-          <w:sz w:val="20"/>
-          <w:szCs w:val="20"/>
-        </w:rPr>
-        <w:t xml:space="preserve">GEMMA estimates the significance of effects of each SNP on the focal phenotype as a </w:t>
-      </w:r>
-      <w:commentRangeStart w:id="3"/>
-      <w:r>
-        <w:rPr>
-          <w:rFonts w:cstheme="minorHAnsi"/>
-          <w:sz w:val="20"/>
-          <w:szCs w:val="20"/>
-        </w:rPr>
-        <w:t>p-value.</w:t>
-      </w:r>
-      <w:commentRangeEnd w:id="3"/>
-      <w:r>
-        <w:rPr>
-          <w:rStyle w:val="CommentReference"/>
-        </w:rPr>
-        <w:commentReference w:id="3"/>
       </w:r>
       <w:r>
         <w:rPr>
@@ -1276,7 +1274,7 @@
         </w:rPr>
         <w:t>The regulatory hotspots we identified are spread throughout the genome, present</w:t>
       </w:r>
-      <w:commentRangeStart w:id="4"/>
+      <w:commentRangeStart w:id="3"/>
       <w:r>
         <w:rPr>
           <w:rFonts w:cstheme="minorHAnsi"/>
@@ -1285,12 +1283,12 @@
         </w:rPr>
         <w:t xml:space="preserve"> </w:t>
       </w:r>
-      <w:commentRangeEnd w:id="4"/>
+      <w:commentRangeEnd w:id="3"/>
       <w:r>
         <w:rPr>
           <w:rStyle w:val="CommentReference"/>
         </w:rPr>
-        <w:commentReference w:id="4"/>
+        <w:commentReference w:id="3"/>
       </w:r>
       <w:r>
         <w:rPr>
@@ -1558,7 +1556,7 @@
         </w:rPr>
         <w:t xml:space="preserve"> genomic variation. We </w:t>
       </w:r>
-      <w:commentRangeStart w:id="5"/>
+      <w:commentRangeStart w:id="4"/>
       <w:r>
         <w:rPr>
           <w:rFonts w:cstheme="minorHAnsi"/>
@@ -1567,12 +1565,12 @@
         </w:rPr>
         <w:t xml:space="preserve">identified hotspots </w:t>
       </w:r>
-      <w:commentRangeEnd w:id="5"/>
+      <w:commentRangeEnd w:id="4"/>
       <w:r>
         <w:rPr>
           <w:rStyle w:val="CommentReference"/>
         </w:rPr>
-        <w:commentReference w:id="5"/>
+        <w:commentReference w:id="4"/>
       </w:r>
       <w:r>
         <w:rPr>
@@ -2026,7 +2024,7 @@
         </w:rPr>
         <w:t xml:space="preserve"> those from the association of random transcript profiles to top SNPs </w:t>
       </w:r>
-      <w:commentRangeStart w:id="6"/>
+      <w:commentRangeStart w:id="5"/>
       <w:r>
         <w:rPr>
           <w:rFonts w:cstheme="minorHAnsi"/>
@@ -2044,13 +2042,13 @@
         </w:rPr>
         <w:t>Xb</w:t>
       </w:r>
-      <w:commentRangeEnd w:id="6"/>
+      <w:commentRangeEnd w:id="5"/>
       <w:proofErr w:type="spellEnd"/>
       <w:r>
         <w:rPr>
           <w:rStyle w:val="CommentReference"/>
         </w:rPr>
-        <w:commentReference w:id="6"/>
+        <w:commentReference w:id="5"/>
       </w:r>
       <w:r>
         <w:rPr>
@@ -5496,7 +5494,7 @@
         </w:rPr>
         <w:t xml:space="preserve"> calculated linear models from the transcript data including the effects of isolate and host genotype. </w:t>
       </w:r>
-      <w:del w:id="7" w:author="N S" w:date="2018-10-30T15:57:00Z">
+      <w:del w:id="6" w:author="N S" w:date="2018-10-30T15:57:00Z">
         <w:r>
           <w:rPr>
             <w:rFonts w:cstheme="minorHAnsi"/>
@@ -5623,23 +5621,33 @@
           <w:sz w:val="20"/>
           <w:szCs w:val="20"/>
         </w:rPr>
-        <w:t xml:space="preserve"> B05.10 genome with MAF 0.20 or greater and less than 10% missing calls</w:t>
-      </w:r>
-      <w:r>
-        <w:rPr>
-          <w:rFonts w:cstheme="minorHAnsi"/>
-          <w:sz w:val="20"/>
-          <w:szCs w:val="20"/>
-        </w:rPr>
-        <w:t xml:space="preserve"> {Atwell 2018}</w:t>
-      </w:r>
-      <w:r>
-        <w:rPr>
-          <w:rFonts w:cstheme="minorHAnsi"/>
-          <w:sz w:val="20"/>
-          <w:szCs w:val="20"/>
-        </w:rPr>
-        <w:t xml:space="preserve">. We used haploid binary SNP calls with MAF &gt; 0.20 and &lt;20% missingness. We matched these phenotypes (9,267 </w:t>
+        <w:t xml:space="preserve"> B05.10 genome </w:t>
+      </w:r>
+      <w:bookmarkStart w:id="7" w:name="_GoBack"/>
+      <w:bookmarkEnd w:id="7"/>
+      <w:r>
+        <w:rPr>
+          <w:rFonts w:cstheme="minorHAnsi"/>
+          <w:sz w:val="20"/>
+          <w:szCs w:val="20"/>
+        </w:rPr>
+        <w:t>{Atwell 2018}</w:t>
+      </w:r>
+      <w:r>
+        <w:rPr>
+          <w:rFonts w:cstheme="minorHAnsi"/>
+          <w:sz w:val="20"/>
+          <w:szCs w:val="20"/>
+        </w:rPr>
+        <w:t xml:space="preserve">. We used haploid binary SNP calls with MAF &gt; 0.20 and &lt;20% missingness. We ran GEMMA once per phenotype, across </w:t>
+      </w:r>
+      <w:r>
+        <w:rPr>
+          <w:rFonts w:cstheme="minorHAnsi"/>
+          <w:sz w:val="20"/>
+          <w:szCs w:val="20"/>
+        </w:rPr>
+        <w:t xml:space="preserve">9,267 </w:t>
       </w:r>
       <w:r>
         <w:rPr>
@@ -5689,40 +5697,7 @@
           <w:sz w:val="20"/>
           <w:szCs w:val="20"/>
         </w:rPr>
-        <w:t xml:space="preserve">) to </w:t>
-      </w:r>
-      <w:r>
-        <w:rPr>
-          <w:rFonts w:cstheme="minorHAnsi"/>
-          <w:sz w:val="20"/>
-          <w:szCs w:val="20"/>
-        </w:rPr>
-        <w:t xml:space="preserve">our </w:t>
-      </w:r>
-      <w:r>
-        <w:rPr>
-          <w:rFonts w:cstheme="minorHAnsi"/>
-          <w:i/>
-          <w:sz w:val="20"/>
-          <w:szCs w:val="20"/>
-        </w:rPr>
-        <w:t>B. cinerea</w:t>
-      </w:r>
-      <w:r>
-        <w:rPr>
-          <w:rFonts w:cstheme="minorHAnsi"/>
-          <w:sz w:val="20"/>
-          <w:szCs w:val="20"/>
-        </w:rPr>
-        <w:t xml:space="preserve"> genome </w:t>
-      </w:r>
-      <w:r>
-        <w:rPr>
-          <w:rFonts w:cstheme="minorHAnsi"/>
-          <w:sz w:val="20"/>
-          <w:szCs w:val="20"/>
-        </w:rPr>
-        <w:t>SNP data with custom R scripts, for a total of 95 isolates. We ran GEMMA once per phenotype, across 9,267 transcripts.</w:t>
+        <w:t>.</w:t>
       </w:r>
     </w:p>
     <w:p>
@@ -6033,7 +6008,6 @@
         <w:spacing w:after="0"/>
       </w:pPr>
       <w:r>
-        <w:lastRenderedPageBreak/>
         <w:t xml:space="preserve">Fordyce, R., N. Soltis, C. Caseys, G. Gwinner, J. Corwin, S. Atwell, D. Copeland, J. Feusier, A. Subedy, R. Eshbaugh and D. Kliebenstein (2018). "Combining Digital Imaging and GWA Mapping to Dissect Visual Traits in Plant/Pathogen Interactions." </w:t>
       </w:r>
       <w:r>
@@ -6052,6 +6026,7 @@
         <w:spacing w:after="0"/>
       </w:pPr>
       <w:r>
+        <w:lastRenderedPageBreak/>
         <w:t xml:space="preserve">Kumar, R., Y. Ichihashi, S. Kimura, D. H. Chitwood, L. R. Headland, J. Peng, J. N. Maloof and N. R. Sinha (2012). "A high-throughput method for Illumina RNA-Seq library preparation." </w:t>
       </w:r>
       <w:r>
@@ -6258,7 +6233,7 @@
 
 <file path=word/comments.xml><?xml version="1.0" encoding="utf-8"?>
 <w:comments xmlns:wpc="http://schemas.microsoft.com/office/word/2010/wordprocessingCanvas" xmlns:cx="http://schemas.microsoft.com/office/drawing/2014/chartex" xmlns:cx1="http://schemas.microsoft.com/office/drawing/2015/9/8/chartex" xmlns:cx2="http://schemas.microsoft.com/office/drawing/2015/10/21/chartex" xmlns:cx3="http://schemas.microsoft.com/office/drawing/2016/5/9/chartex" xmlns:cx4="http://schemas.microsoft.com/office/drawing/2016/5/10/chartex" xmlns:cx5="http://schemas.microsoft.com/office/drawing/2016/5/11/chartex" xmlns:cx6="http://schemas.microsoft.com/office/drawing/2016/5/12/chartex" xmlns:cx7="http://schemas.microsoft.com/office/drawing/2016/5/13/chartex" xmlns:cx8="http://schemas.microsoft.com/office/drawing/2016/5/14/chartex" xmlns:mc="http://schemas.openxmlformats.org/markup-compatibility/2006" xmlns:aink="http://schemas.microsoft.com/office/drawing/2016/ink" xmlns:am3d="http://schemas.microsoft.com/office/drawing/2017/model3d" xmlns:o="urn:schemas-microsoft-com:office:office" xmlns:r="http://schemas.openxmlformats.org/officeDocument/2006/relationships" xmlns:m="http://schemas.openxmlformats.org/officeDocument/2006/math" xmlns:v="urn:schemas-microsoft-com:vml" xmlns:wp14="http://schemas.microsoft.com/office/word/2010/wordprocessingDrawing" xmlns:wp="http://schemas.openxmlformats.org/drawingml/2006/wordprocessingDrawing" xmlns:w10="urn:schemas-microsoft-com:office:word" xmlns:w="http://schemas.openxmlformats.org/wordprocessingml/2006/main" xmlns:w14="http://schemas.microsoft.com/office/word/2010/wordml" xmlns:w15="http://schemas.microsoft.com/office/word/2012/wordml" xmlns:w16cid="http://schemas.microsoft.com/office/word/2016/wordml/cid" xmlns:w16se="http://schemas.microsoft.com/office/word/2015/wordml/symex" xmlns:wpg="http://schemas.microsoft.com/office/word/2010/wordprocessingGroup" xmlns:wpi="http://schemas.microsoft.com/office/word/2010/wordprocessingInk" xmlns:wne="http://schemas.microsoft.com/office/word/2006/wordml" xmlns:wps="http://schemas.microsoft.com/office/word/2010/wordprocessingShape" mc:Ignorable="w14 w15 w16se w16cid wp14">
-  <w:comment w:id="1" w:author="N S" w:date="2018-10-29T09:07:00Z" w:initials="NS">
+  <w:comment w:id="0" w:author="N S" w:date="2018-10-29T09:07:00Z" w:initials="NS">
     <w:p>
       <w:pPr>
         <w:pStyle w:val="CommentText"/>
@@ -6274,7 +6249,7 @@
       </w:r>
     </w:p>
   </w:comment>
-  <w:comment w:id="2" w:author="N S" w:date="2018-10-29T17:04:00Z" w:initials="NS">
+  <w:comment w:id="1" w:author="N S" w:date="2018-10-29T17:04:00Z" w:initials="NS">
     <w:p>
       <w:pPr>
         <w:pStyle w:val="CommentText"/>
@@ -6290,7 +6265,7 @@
       </w:r>
     </w:p>
   </w:comment>
-  <w:comment w:id="3" w:author="N S" w:date="2018-10-29T09:08:00Z" w:initials="NS">
+  <w:comment w:id="2" w:author="N S" w:date="2018-10-29T09:08:00Z" w:initials="NS">
     <w:p>
       <w:pPr>
         <w:pStyle w:val="CommentText"/>
@@ -6306,7 +6281,7 @@
       </w:r>
     </w:p>
   </w:comment>
-  <w:comment w:id="4" w:author="N S" w:date="2018-10-29T09:41:00Z" w:initials="NS">
+  <w:comment w:id="3" w:author="N S" w:date="2018-10-29T09:41:00Z" w:initials="NS">
     <w:p>
       <w:pPr>
         <w:pStyle w:val="CommentText"/>
@@ -6322,7 +6297,7 @@
       </w:r>
     </w:p>
   </w:comment>
-  <w:comment w:id="5" w:author="N S" w:date="2018-10-29T09:43:00Z" w:initials="NS">
+  <w:comment w:id="4" w:author="N S" w:date="2018-10-29T09:43:00Z" w:initials="NS">
     <w:p>
       <w:pPr>
         <w:pStyle w:val="CommentText"/>
@@ -6338,7 +6313,7 @@
       </w:r>
     </w:p>
   </w:comment>
-  <w:comment w:id="6" w:author="N S" w:date="2018-10-29T17:10:00Z" w:initials="NS">
+  <w:comment w:id="5" w:author="N S" w:date="2018-10-29T17:10:00Z" w:initials="NS">
     <w:p>
       <w:pPr>
         <w:pStyle w:val="CommentText"/>

</xml_diff>